<commit_message>
RAW Time-Triggered Cyclic Executive Schedul
</commit_message>
<xml_diff>
--- a/report/EE4251-G08-Final.docx
+++ b/report/EE4251-G08-Final.docx
@@ -1621,16 +1621,31 @@
         <w:spacing w:after="160" w:line="259" w:lineRule="auto"/>
         <w:jc w:val="left"/>
       </w:pPr>
-      <w:fldSimple w:instr=" TOC \h \z \c &quot;Hình&quot; ">
-        <w:r>
-          <w:rPr>
-            <w:b/>
-            <w:bCs/>
-            <w:noProof/>
-          </w:rPr>
-          <w:t>No table of figures entries found.</w:t>
-        </w:r>
-      </w:fldSimple>
+      <w:r>
+        <w:fldChar w:fldCharType="begin"/>
+      </w:r>
+      <w:r>
+        <w:instrText xml:space="preserve"> TOC \h \z \c "Hình" </w:instrText>
+      </w:r>
+      <w:r>
+        <w:fldChar w:fldCharType="separate"/>
+      </w:r>
+      <w:r>
+        <w:rPr>
+          <w:b/>
+          <w:bCs/>
+          <w:noProof/>
+        </w:rPr>
+        <w:t>No table of figures entries found.</w:t>
+      </w:r>
+      <w:r>
+        <w:rPr>
+          <w:b/>
+          <w:bCs/>
+          <w:noProof/>
+        </w:rPr>
+        <w:fldChar w:fldCharType="end"/>
+      </w:r>
     </w:p>
     <w:p>
       <w:pPr>
@@ -1662,16 +1677,31 @@
         <w:spacing w:after="160" w:line="259" w:lineRule="auto"/>
         <w:jc w:val="left"/>
       </w:pPr>
-      <w:fldSimple w:instr=" TOC \h \z \c &quot;Bảng&quot; ">
-        <w:r>
-          <w:rPr>
-            <w:b/>
-            <w:bCs/>
-            <w:noProof/>
-          </w:rPr>
-          <w:t>No table of figures entries found.</w:t>
-        </w:r>
-      </w:fldSimple>
+      <w:r>
+        <w:fldChar w:fldCharType="begin"/>
+      </w:r>
+      <w:r>
+        <w:instrText xml:space="preserve"> TOC \h \z \c "Bảng" </w:instrText>
+      </w:r>
+      <w:r>
+        <w:fldChar w:fldCharType="separate"/>
+      </w:r>
+      <w:r>
+        <w:rPr>
+          <w:b/>
+          <w:bCs/>
+          <w:noProof/>
+        </w:rPr>
+        <w:t>No table of figures entries found.</w:t>
+      </w:r>
+      <w:r>
+        <w:rPr>
+          <w:b/>
+          <w:bCs/>
+          <w:noProof/>
+        </w:rPr>
+        <w:fldChar w:fldCharType="end"/>
+      </w:r>
     </w:p>
     <w:p>
       <w:pPr>
@@ -2088,6 +2118,7 @@
           <w:id w:val="813530313"/>
           <w:citation/>
         </w:sdtPr>
+        <w:sdtEndPr/>
         <w:sdtContent>
           <w:r>
             <w:fldChar w:fldCharType="begin"/>
@@ -2123,6 +2154,7 @@
           <w:id w:val="-1397048983"/>
           <w:citation/>
         </w:sdtPr>
+        <w:sdtEndPr/>
         <w:sdtContent>
           <w:r>
             <w:fldChar w:fldCharType="begin"/>
@@ -2149,6 +2181,7 @@
           <w:id w:val="-1345939190"/>
           <w:citation/>
         </w:sdtPr>
+        <w:sdtEndPr/>
         <w:sdtContent>
           <w:r>
             <w:fldChar w:fldCharType="begin"/>
@@ -2211,6 +2244,7 @@
           <w:id w:val="1687406164"/>
           <w:citation/>
         </w:sdtPr>
+        <w:sdtEndPr/>
         <w:sdtContent>
           <w:r>
             <w:fldChar w:fldCharType="begin"/>
@@ -2237,6 +2271,7 @@
           <w:id w:val="-1289345163"/>
           <w:citation/>
         </w:sdtPr>
+        <w:sdtEndPr/>
         <w:sdtContent>
           <w:r>
             <w:fldChar w:fldCharType="begin"/>
@@ -2296,6 +2331,7 @@
           <w:id w:val="-1897039358"/>
           <w:citation/>
         </w:sdtPr>
+        <w:sdtEndPr/>
         <w:sdtContent>
           <w:r>
             <w:fldChar w:fldCharType="begin"/>
@@ -2322,6 +2358,7 @@
           <w:id w:val="-188217802"/>
           <w:citation/>
         </w:sdtPr>
+        <w:sdtEndPr/>
         <w:sdtContent>
           <w:r>
             <w:fldChar w:fldCharType="begin"/>
@@ -3548,7 +3585,82 @@
       </w:r>
     </w:p>
     <w:p/>
-    <w:p/>
+    <w:p>
+      <w:pPr>
+        <w:keepNext/>
+        <w:jc w:val="center"/>
+      </w:pPr>
+      <w:r>
+        <w:rPr>
+          <w:noProof/>
+        </w:rPr>
+        <w:drawing>
+          <wp:inline distT="0" distB="0" distL="0" distR="0" wp14:anchorId="27370EB0" wp14:editId="07B8B96E">
+            <wp:extent cx="3933093" cy="2152933"/>
+            <wp:effectExtent l="0" t="0" r="0" b="0"/>
+            <wp:docPr id="11" name="Picture 11" descr="Diagram, engineering drawing&#10;&#10;Description automatically generated"/>
+            <wp:cNvGraphicFramePr>
+              <a:graphicFrameLocks xmlns:a="http://schemas.openxmlformats.org/drawingml/2006/main" noChangeAspect="1"/>
+            </wp:cNvGraphicFramePr>
+            <a:graphic xmlns:a="http://schemas.openxmlformats.org/drawingml/2006/main">
+              <a:graphicData uri="http://schemas.openxmlformats.org/drawingml/2006/picture">
+                <pic:pic xmlns:pic="http://schemas.openxmlformats.org/drawingml/2006/picture">
+                  <pic:nvPicPr>
+                    <pic:cNvPr id="11" name="Picture 11" descr="Diagram, engineering drawing&#10;&#10;Description automatically generated"/>
+                    <pic:cNvPicPr/>
+                  </pic:nvPicPr>
+                  <pic:blipFill>
+                    <a:blip r:embed="rId18"/>
+                    <a:stretch>
+                      <a:fillRect/>
+                    </a:stretch>
+                  </pic:blipFill>
+                  <pic:spPr>
+                    <a:xfrm>
+                      <a:off x="0" y="0"/>
+                      <a:ext cx="3976553" cy="2176723"/>
+                    </a:xfrm>
+                    <a:prstGeom prst="rect">
+                      <a:avLst/>
+                    </a:prstGeom>
+                  </pic:spPr>
+                </pic:pic>
+              </a:graphicData>
+            </a:graphic>
+          </wp:inline>
+        </w:drawing>
+      </w:r>
+    </w:p>
+    <w:p>
+      <w:pPr>
+        <w:pStyle w:val="Caption"/>
+      </w:pPr>
+      <w:r>
+        <w:t xml:space="preserve">Hình </w:t>
+      </w:r>
+      <w:fldSimple w:instr=" STYLEREF 1 \s ">
+        <w:r>
+          <w:rPr>
+            <w:noProof/>
+          </w:rPr>
+          <w:t>2</w:t>
+        </w:r>
+      </w:fldSimple>
+      <w:r>
+        <w:t>.</w:t>
+      </w:r>
+      <w:fldSimple w:instr=" SEQ Hình \* ARABIC \s 1 ">
+        <w:r>
+          <w:rPr>
+            <w:noProof/>
+          </w:rPr>
+          <w:t>7</w:t>
+        </w:r>
+      </w:fldSimple>
+      <w:r>
+        <w:t xml:space="preserve"> Sơ đồ nguyên lí encoder</w:t>
+      </w:r>
+    </w:p>
     <w:p/>
     <w:p>
       <w:pPr>
@@ -4130,7 +4242,7 @@
       </w:pPr>
     </w:p>
     <w:sectPr>
-      <w:footerReference w:type="default" r:id="rId18"/>
+      <w:footerReference w:type="default" r:id="rId19"/>
       <w:pgSz w:w="11907" w:h="16840" w:code="9"/>
       <w:pgMar w:top="1134" w:right="1418" w:bottom="1134" w:left="1985" w:header="720" w:footer="386" w:gutter="0"/>
       <w:pgNumType w:start="1"/>

</xml_diff>